<commit_message>
Minor changes to document - future improvements
</commit_message>
<xml_diff>
--- a/Document.docx
+++ b/Document.docx
@@ -1515,24 +1515,36 @@
     </w:p>
     <w:p>
       <w:pPr>
-        <w:ind w:left="720"/>
-      </w:pPr>
-      <w:r>
-        <w:t xml:space="preserve">As the task was a prototype, mathematical implementations need to be re-visited during the time </w:t>
-      </w:r>
-      <w:r>
-        <w:t xml:space="preserve">of </w:t>
-      </w:r>
-      <w:r>
-        <w:t>productionising it.</w:t>
-      </w:r>
-    </w:p>
-    <w:p>
-      <w:pPr>
-        <w:ind w:left="720"/>
-      </w:pPr>
+        <w:pStyle w:val="ListParagraph"/>
+        <w:numPr>
+          <w:ilvl w:val="0"/>
+          <w:numId w:val="6"/>
+        </w:numPr>
+      </w:pPr>
+      <w:r>
+        <w:t>Granular Exception handling</w:t>
+      </w:r>
       <w:bookmarkStart w:id="0" w:name="_GoBack"/>
       <w:bookmarkEnd w:id="0"/>
+    </w:p>
+    <w:p>
+      <w:pPr>
+        <w:ind w:left="720"/>
+      </w:pPr>
+      <w:r>
+        <w:t xml:space="preserve">As the task was a prototype, mathematical implementations need to be re-visited during the time </w:t>
+      </w:r>
+      <w:r>
+        <w:t xml:space="preserve">of </w:t>
+      </w:r>
+      <w:r>
+        <w:t>productionising it.</w:t>
+      </w:r>
+    </w:p>
+    <w:p>
+      <w:pPr>
+        <w:ind w:left="720"/>
+      </w:pPr>
       <w:r>
         <w:t xml:space="preserve">    </w:t>
       </w:r>
@@ -1674,6 +1686,119 @@
     </w:lvl>
   </w:abstractNum>
   <w:abstractNum w:abstractNumId="1" w15:restartNumberingAfterBreak="0">
+    <w:nsid w:val="2115669E"/>
+    <w:multiLevelType w:val="hybridMultilevel"/>
+    <w:tmpl w:val="15A253B8"/>
+    <w:lvl w:ilvl="0" w:tplc="0C090003">
+      <w:start w:val="1"/>
+      <w:numFmt w:val="bullet"/>
+      <w:lvlText w:val="o"/>
+      <w:lvlJc w:val="left"/>
+      <w:pPr>
+        <w:ind w:left="1080" w:hanging="360"/>
+      </w:pPr>
+      <w:rPr>
+        <w:rFonts w:ascii="Courier New" w:hAnsi="Courier New" w:cs="Courier New" w:hint="default"/>
+      </w:rPr>
+    </w:lvl>
+    <w:lvl w:ilvl="1" w:tplc="0C090003" w:tentative="1">
+      <w:start w:val="1"/>
+      <w:numFmt w:val="bullet"/>
+      <w:lvlText w:val="o"/>
+      <w:lvlJc w:val="left"/>
+      <w:pPr>
+        <w:ind w:left="1800" w:hanging="360"/>
+      </w:pPr>
+      <w:rPr>
+        <w:rFonts w:ascii="Courier New" w:hAnsi="Courier New" w:cs="Courier New" w:hint="default"/>
+      </w:rPr>
+    </w:lvl>
+    <w:lvl w:ilvl="2" w:tplc="0C090005" w:tentative="1">
+      <w:start w:val="1"/>
+      <w:numFmt w:val="bullet"/>
+      <w:lvlText w:val=""/>
+      <w:lvlJc w:val="left"/>
+      <w:pPr>
+        <w:ind w:left="2520" w:hanging="360"/>
+      </w:pPr>
+      <w:rPr>
+        <w:rFonts w:ascii="Wingdings" w:hAnsi="Wingdings" w:hint="default"/>
+      </w:rPr>
+    </w:lvl>
+    <w:lvl w:ilvl="3" w:tplc="0C090001" w:tentative="1">
+      <w:start w:val="1"/>
+      <w:numFmt w:val="bullet"/>
+      <w:lvlText w:val=""/>
+      <w:lvlJc w:val="left"/>
+      <w:pPr>
+        <w:ind w:left="3240" w:hanging="360"/>
+      </w:pPr>
+      <w:rPr>
+        <w:rFonts w:ascii="Symbol" w:hAnsi="Symbol" w:hint="default"/>
+      </w:rPr>
+    </w:lvl>
+    <w:lvl w:ilvl="4" w:tplc="0C090003" w:tentative="1">
+      <w:start w:val="1"/>
+      <w:numFmt w:val="bullet"/>
+      <w:lvlText w:val="o"/>
+      <w:lvlJc w:val="left"/>
+      <w:pPr>
+        <w:ind w:left="3960" w:hanging="360"/>
+      </w:pPr>
+      <w:rPr>
+        <w:rFonts w:ascii="Courier New" w:hAnsi="Courier New" w:cs="Courier New" w:hint="default"/>
+      </w:rPr>
+    </w:lvl>
+    <w:lvl w:ilvl="5" w:tplc="0C090005" w:tentative="1">
+      <w:start w:val="1"/>
+      <w:numFmt w:val="bullet"/>
+      <w:lvlText w:val=""/>
+      <w:lvlJc w:val="left"/>
+      <w:pPr>
+        <w:ind w:left="4680" w:hanging="360"/>
+      </w:pPr>
+      <w:rPr>
+        <w:rFonts w:ascii="Wingdings" w:hAnsi="Wingdings" w:hint="default"/>
+      </w:rPr>
+    </w:lvl>
+    <w:lvl w:ilvl="6" w:tplc="0C090001" w:tentative="1">
+      <w:start w:val="1"/>
+      <w:numFmt w:val="bullet"/>
+      <w:lvlText w:val=""/>
+      <w:lvlJc w:val="left"/>
+      <w:pPr>
+        <w:ind w:left="5400" w:hanging="360"/>
+      </w:pPr>
+      <w:rPr>
+        <w:rFonts w:ascii="Symbol" w:hAnsi="Symbol" w:hint="default"/>
+      </w:rPr>
+    </w:lvl>
+    <w:lvl w:ilvl="7" w:tplc="0C090003" w:tentative="1">
+      <w:start w:val="1"/>
+      <w:numFmt w:val="bullet"/>
+      <w:lvlText w:val="o"/>
+      <w:lvlJc w:val="left"/>
+      <w:pPr>
+        <w:ind w:left="6120" w:hanging="360"/>
+      </w:pPr>
+      <w:rPr>
+        <w:rFonts w:ascii="Courier New" w:hAnsi="Courier New" w:cs="Courier New" w:hint="default"/>
+      </w:rPr>
+    </w:lvl>
+    <w:lvl w:ilvl="8" w:tplc="0C090005" w:tentative="1">
+      <w:start w:val="1"/>
+      <w:numFmt w:val="bullet"/>
+      <w:lvlText w:val=""/>
+      <w:lvlJc w:val="left"/>
+      <w:pPr>
+        <w:ind w:left="6840" w:hanging="360"/>
+      </w:pPr>
+      <w:rPr>
+        <w:rFonts w:ascii="Wingdings" w:hAnsi="Wingdings" w:hint="default"/>
+      </w:rPr>
+    </w:lvl>
+  </w:abstractNum>
+  <w:abstractNum w:abstractNumId="2" w15:restartNumberingAfterBreak="0">
     <w:nsid w:val="318031C0"/>
     <w:multiLevelType w:val="hybridMultilevel"/>
     <w:tmpl w:val="F1AACB06"/>
@@ -1786,7 +1911,7 @@
       </w:rPr>
     </w:lvl>
   </w:abstractNum>
-  <w:abstractNum w:abstractNumId="2" w15:restartNumberingAfterBreak="0">
+  <w:abstractNum w:abstractNumId="3" w15:restartNumberingAfterBreak="0">
     <w:nsid w:val="5ABB70F2"/>
     <w:multiLevelType w:val="hybridMultilevel"/>
     <w:tmpl w:val="90024450"/>
@@ -1899,7 +2024,7 @@
       </w:rPr>
     </w:lvl>
   </w:abstractNum>
-  <w:abstractNum w:abstractNumId="3" w15:restartNumberingAfterBreak="0">
+  <w:abstractNum w:abstractNumId="4" w15:restartNumberingAfterBreak="0">
     <w:nsid w:val="7E845EA7"/>
     <w:multiLevelType w:val="hybridMultilevel"/>
     <w:tmpl w:val="00AC2C38"/>
@@ -2012,7 +2137,7 @@
       </w:rPr>
     </w:lvl>
   </w:abstractNum>
-  <w:abstractNum w:abstractNumId="4" w15:restartNumberingAfterBreak="0">
+  <w:abstractNum w:abstractNumId="5" w15:restartNumberingAfterBreak="0">
     <w:nsid w:val="7FD97D0B"/>
     <w:multiLevelType w:val="hybridMultilevel"/>
     <w:tmpl w:val="DEFCEDD4"/>
@@ -2126,18 +2251,21 @@
     </w:lvl>
   </w:abstractNum>
   <w:num w:numId="1">
-    <w:abstractNumId w:val="4"/>
+    <w:abstractNumId w:val="5"/>
   </w:num>
   <w:num w:numId="2">
     <w:abstractNumId w:val="0"/>
   </w:num>
   <w:num w:numId="3">
+    <w:abstractNumId w:val="4"/>
+  </w:num>
+  <w:num w:numId="4">
     <w:abstractNumId w:val="3"/>
   </w:num>
-  <w:num w:numId="4">
+  <w:num w:numId="5">
     <w:abstractNumId w:val="2"/>
   </w:num>
-  <w:num w:numId="5">
+  <w:num w:numId="6">
     <w:abstractNumId w:val="1"/>
   </w:num>
 </w:numbering>

</xml_diff>